<commit_message>
modifying data and generating a data+ file to classify nationalities by their error types
</commit_message>
<xml_diff>
--- a/تعاریف کلی.docx
+++ b/تعاریف کلی.docx
@@ -1412,7 +1412,7 @@
         <w:spacing w:line="360" w:lineRule="auto"/>
         <w:ind w:left="2880"/>
         <w:rPr>
-          <w:rFonts w:ascii="X Nazanin" w:hAnsi="X Nazanin" w:cs="X Nazanin" w:hint="cs"/>
+          <w:rFonts w:ascii="X Nazanin" w:hAnsi="X Nazanin" w:cs="X Nazanin"/>
           <w:rtl/>
           <w:lang w:val="fr-FR" w:bidi="fa-IR"/>
         </w:rPr>
@@ -1667,7 +1667,7 @@
         <w:bidi/>
         <w:spacing w:line="360" w:lineRule="auto"/>
         <w:rPr>
-          <w:rFonts w:ascii="X Nazanin" w:hAnsi="X Nazanin" w:cs="X Nazanin" w:hint="cs"/>
+          <w:rFonts w:ascii="X Nazanin" w:hAnsi="X Nazanin" w:cs="X Nazanin"/>
           <w:rtl/>
           <w:lang w:val="fr-FR" w:bidi="fa-IR"/>
         </w:rPr>
@@ -2322,7 +2322,7 @@
         <w:spacing w:line="360" w:lineRule="auto"/>
         <w:ind w:left="2160"/>
         <w:rPr>
-          <w:rFonts w:ascii="X Nazanin" w:hAnsi="X Nazanin" w:cs="X Nazanin" w:hint="cs"/>
+          <w:rFonts w:ascii="X Nazanin" w:hAnsi="X Nazanin" w:cs="X Nazanin"/>
           <w:rtl/>
           <w:lang w:val="fr-FR" w:bidi="fa-IR"/>
         </w:rPr>
@@ -2348,15 +2348,7 @@
           <w:rtl/>
           <w:lang w:val="fr-FR" w:bidi="fa-IR"/>
         </w:rPr>
-        <w:t>خطای نشانه مد</w:t>
-      </w:r>
-      <w:r>
-        <w:rPr>
-          <w:rFonts w:ascii="X Nazanin" w:hAnsi="X Nazanin" w:cs="X Nazanin" w:hint="cs"/>
-          <w:rtl/>
-          <w:lang w:val="fr-FR" w:bidi="fa-IR"/>
-        </w:rPr>
-        <w:t>(</w:t>
+        <w:t>خطای نشانه مد(</w:t>
       </w:r>
       <w:r>
         <w:rPr>
@@ -3175,15 +3167,7 @@
           <w:rtl/>
           <w:lang w:val="fr-FR" w:bidi="fa-IR"/>
         </w:rPr>
-        <w:t xml:space="preserve"> جایگاهی</w:t>
-      </w:r>
-      <w:r>
-        <w:rPr>
-          <w:rFonts w:ascii="X Nazanin" w:hAnsi="X Nazanin" w:cs="X Nazanin" w:hint="cs"/>
-          <w:rtl/>
-          <w:lang w:val="fr-FR" w:bidi="fa-IR"/>
-        </w:rPr>
-        <w:t xml:space="preserve"> (</w:t>
+        <w:t xml:space="preserve"> جایگاهی (</w:t>
       </w:r>
       <w:r>
         <w:rPr>
@@ -3262,15 +3246,7 @@
           <w:rtl/>
           <w:lang w:val="fr-FR" w:bidi="fa-IR"/>
         </w:rPr>
-        <w:t xml:space="preserve">خطای </w:t>
-      </w:r>
-      <w:r>
-        <w:rPr>
-          <w:rFonts w:ascii="X Nazanin" w:hAnsi="X Nazanin" w:cs="X Nazanin" w:hint="cs"/>
-          <w:rtl/>
-          <w:lang w:val="fr-FR" w:bidi="fa-IR"/>
-        </w:rPr>
-        <w:t>نگارش ناصحیح الف و لام</w:t>
+        <w:t>خطای نگارش ناصحیح الف و لام</w:t>
       </w:r>
       <w:r>
         <w:rPr>
@@ -3571,7 +3547,21 @@
           <w:rFonts w:ascii="X Nazanin" w:hAnsi="X Nazanin" w:cs="X Nazanin"/>
           <w:lang w:val="en-US" w:bidi="fa-IR"/>
         </w:rPr>
-        <w:t>O_Pu_M</w:t>
+        <w:t>O</w:t>
+      </w:r>
+      <w:r>
+        <w:rPr>
+          <w:rFonts w:ascii="X Nazanin" w:hAnsi="X Nazanin" w:cs="X Nazanin"/>
+          <w:lang w:val="en-US" w:bidi="fa-IR"/>
+        </w:rPr>
+        <w:t>r</w:t>
+      </w:r>
+      <w:r>
+        <w:rPr>
+          <w:rFonts w:ascii="X Nazanin" w:hAnsi="X Nazanin" w:cs="X Nazanin"/>
+          <w:lang w:val="en-US" w:bidi="fa-IR"/>
+        </w:rPr>
+        <w:t>_Pu_M</w:t>
       </w:r>
       <w:proofErr w:type="spellEnd"/>
       <w:r>
@@ -3649,7 +3639,21 @@
           <w:rFonts w:ascii="X Nazanin" w:hAnsi="X Nazanin" w:cs="X Nazanin"/>
           <w:lang w:val="fr-FR" w:bidi="fa-IR"/>
         </w:rPr>
-        <w:t>O_Pu_A</w:t>
+        <w:t>O</w:t>
+      </w:r>
+      <w:r>
+        <w:rPr>
+          <w:rFonts w:ascii="X Nazanin" w:hAnsi="X Nazanin" w:cs="X Nazanin"/>
+          <w:lang w:val="fr-FR" w:bidi="fa-IR"/>
+        </w:rPr>
+        <w:t>r</w:t>
+      </w:r>
+      <w:r>
+        <w:rPr>
+          <w:rFonts w:ascii="X Nazanin" w:hAnsi="X Nazanin" w:cs="X Nazanin"/>
+          <w:lang w:val="fr-FR" w:bidi="fa-IR"/>
+        </w:rPr>
+        <w:t>_Pu_A</w:t>
       </w:r>
       <w:proofErr w:type="spellEnd"/>
       <w:r>
@@ -3831,7 +3835,21 @@
           <w:rFonts w:ascii="X Nazanin" w:hAnsi="X Nazanin" w:cs="X Nazanin"/>
           <w:lang w:val="fr-FR" w:bidi="fa-IR"/>
         </w:rPr>
-        <w:t>O_Pu_R</w:t>
+        <w:t>O</w:t>
+      </w:r>
+      <w:r>
+        <w:rPr>
+          <w:rFonts w:ascii="X Nazanin" w:hAnsi="X Nazanin" w:cs="X Nazanin"/>
+          <w:lang w:val="fr-FR" w:bidi="fa-IR"/>
+        </w:rPr>
+        <w:t>r</w:t>
+      </w:r>
+      <w:r>
+        <w:rPr>
+          <w:rFonts w:ascii="X Nazanin" w:hAnsi="X Nazanin" w:cs="X Nazanin"/>
+          <w:lang w:val="fr-FR" w:bidi="fa-IR"/>
+        </w:rPr>
+        <w:t>_Pu_R</w:t>
       </w:r>
       <w:proofErr w:type="spellEnd"/>
       <w:r>
@@ -3957,7 +3975,21 @@
           <w:rFonts w:ascii="X Nazanin" w:hAnsi="X Nazanin" w:cs="X Nazanin"/>
           <w:lang w:val="en-US" w:bidi="fa-IR"/>
         </w:rPr>
-        <w:t>O_Pu_O</w:t>
+        <w:t>O</w:t>
+      </w:r>
+      <w:r>
+        <w:rPr>
+          <w:rFonts w:ascii="X Nazanin" w:hAnsi="X Nazanin" w:cs="X Nazanin"/>
+          <w:lang w:val="en-US" w:bidi="fa-IR"/>
+        </w:rPr>
+        <w:t>r</w:t>
+      </w:r>
+      <w:r>
+        <w:rPr>
+          <w:rFonts w:ascii="X Nazanin" w:hAnsi="X Nazanin" w:cs="X Nazanin"/>
+          <w:lang w:val="en-US" w:bidi="fa-IR"/>
+        </w:rPr>
+        <w:t>_Pu_O</w:t>
       </w:r>
       <w:proofErr w:type="spellEnd"/>
       <w:r>
@@ -3974,7 +4006,7 @@
         <w:bidi/>
         <w:spacing w:line="360" w:lineRule="auto"/>
         <w:rPr>
-          <w:rFonts w:ascii="X Nazanin" w:hAnsi="X Nazanin" w:cs="X Nazanin" w:hint="cs"/>
+          <w:rFonts w:ascii="X Nazanin" w:hAnsi="X Nazanin" w:cs="X Nazanin"/>
           <w:rtl/>
           <w:lang w:val="fr-FR" w:bidi="fa-IR"/>
         </w:rPr>

</xml_diff>